<commit_message>
Updated python code and document
</commit_message>
<xml_diff>
--- a/CA2 AI modeling driving bank deposit marketing.docx
+++ b/CA2 AI modeling driving bank deposit marketing.docx
@@ -429,7 +429,7 @@
                 <w:szCs w:val="32"/>
                 <w:vertAlign w:val="superscript"/>
               </w:rPr>
-              <w:t>th</w:t>
+              <w:t>nd</w:t>
             </w:r>
             <w:r>
               <w:rPr>
@@ -437,7 +437,15 @@
                 <w:sz w:val="32"/>
                 <w:szCs w:val="32"/>
               </w:rPr>
-              <w:t xml:space="preserve"> October 202</w:t>
+              <w:t xml:space="preserve"> January</w:t>
+            </w:r>
+            <w:r>
+              <w:rPr>
+                <w:color w:val="000000" w:themeColor="text1"/>
+                <w:sz w:val="32"/>
+                <w:szCs w:val="32"/>
+              </w:rPr>
+              <w:t xml:space="preserve"> 202</w:t>
             </w:r>
             <w:r>
               <w:rPr>
@@ -504,17 +512,17 @@
                 <w:color w:val="000000" w:themeColor="text1"/>
                 <w:sz w:val="32"/>
                 <w:szCs w:val="32"/>
-              </w:rPr>
-              <w:t>4</w:t>
+                <w:vertAlign w:val="superscript"/>
+              </w:rPr>
+              <w:t>nd</w:t>
             </w:r>
             <w:r>
               <w:rPr>
                 <w:color w:val="000000" w:themeColor="text1"/>
                 <w:sz w:val="32"/>
                 <w:szCs w:val="32"/>
-                <w:vertAlign w:val="superscript"/>
-              </w:rPr>
-              <w:t>rd</w:t>
+              </w:rPr>
+              <w:t xml:space="preserve"> January</w:t>
             </w:r>
             <w:r>
               <w:rPr>
@@ -522,7 +530,15 @@
                 <w:sz w:val="32"/>
                 <w:szCs w:val="32"/>
               </w:rPr>
-              <w:t xml:space="preserve"> October 2024</w:t>
+              <w:t xml:space="preserve"> 202</w:t>
+            </w:r>
+            <w:r>
+              <w:rPr>
+                <w:color w:val="000000" w:themeColor="text1"/>
+                <w:sz w:val="32"/>
+                <w:szCs w:val="32"/>
+              </w:rPr>
+              <w:t>5</w:t>
             </w:r>
           </w:p>
         </w:tc>
@@ -798,7 +814,7 @@
           <w:r>
             <w:fldChar w:fldCharType="separate"/>
           </w:r>
-          <w:hyperlink w:anchor="_Toc186742695" w:history="1">
+          <w:hyperlink w:anchor="_Toc186744454" w:history="1">
             <w:r>
               <w:rPr>
                 <w:rStyle w:val="Hyperlink"/>
@@ -825,7 +841,7 @@
                 <w:noProof/>
                 <w:webHidden/>
               </w:rPr>
-              <w:instrText xml:space="preserve"> PAGEREF _Toc186742695 \h </w:instrText>
+              <w:instrText xml:space="preserve"> PAGEREF _Toc186744454 \h </w:instrText>
             </w:r>
             <w:r>
               <w:rPr>
@@ -869,7 +885,7 @@
               <w:lang w:val="en-US"/>
             </w:rPr>
           </w:pPr>
-          <w:hyperlink w:anchor="_Toc186742696" w:history="1">
+          <w:hyperlink w:anchor="_Toc186744455" w:history="1">
             <w:r>
               <w:rPr>
                 <w:rStyle w:val="Hyperlink"/>
@@ -896,7 +912,7 @@
                 <w:noProof/>
                 <w:webHidden/>
               </w:rPr>
-              <w:instrText xml:space="preserve"> PAGEREF _Toc186742696 \h </w:instrText>
+              <w:instrText xml:space="preserve"> PAGEREF _Toc186744455 \h </w:instrText>
             </w:r>
             <w:r>
               <w:rPr>
@@ -940,7 +956,7 @@
               <w:lang w:val="en-US"/>
             </w:rPr>
           </w:pPr>
-          <w:hyperlink w:anchor="_Toc186742697" w:history="1">
+          <w:hyperlink w:anchor="_Toc186744456" w:history="1">
             <w:r>
               <w:rPr>
                 <w:rStyle w:val="Hyperlink"/>
@@ -967,7 +983,7 @@
                 <w:noProof/>
                 <w:webHidden/>
               </w:rPr>
-              <w:instrText xml:space="preserve"> PAGEREF _Toc186742697 \h </w:instrText>
+              <w:instrText xml:space="preserve"> PAGEREF _Toc186744456 \h </w:instrText>
             </w:r>
             <w:r>
               <w:rPr>
@@ -1011,7 +1027,7 @@
               <w:lang w:val="en-US"/>
             </w:rPr>
           </w:pPr>
-          <w:hyperlink w:anchor="_Toc186742698" w:history="1">
+          <w:hyperlink w:anchor="_Toc186744457" w:history="1">
             <w:r>
               <w:rPr>
                 <w:rStyle w:val="Hyperlink"/>
@@ -1038,7 +1054,7 @@
                 <w:noProof/>
                 <w:webHidden/>
               </w:rPr>
-              <w:instrText xml:space="preserve"> PAGEREF _Toc186742698 \h </w:instrText>
+              <w:instrText xml:space="preserve"> PAGEREF _Toc186744457 \h </w:instrText>
             </w:r>
             <w:r>
               <w:rPr>
@@ -1082,7 +1098,7 @@
               <w:lang w:val="en-US"/>
             </w:rPr>
           </w:pPr>
-          <w:hyperlink w:anchor="_Toc186742699" w:history="1">
+          <w:hyperlink w:anchor="_Toc186744458" w:history="1">
             <w:r>
               <w:rPr>
                 <w:rStyle w:val="Hyperlink"/>
@@ -1109,7 +1125,7 @@
                 <w:noProof/>
                 <w:webHidden/>
               </w:rPr>
-              <w:instrText xml:space="preserve"> PAGEREF _Toc186742699 \h </w:instrText>
+              <w:instrText xml:space="preserve"> PAGEREF _Toc186744458 \h </w:instrText>
             </w:r>
             <w:r>
               <w:rPr>
@@ -1153,7 +1169,7 @@
               <w:lang w:val="en-US"/>
             </w:rPr>
           </w:pPr>
-          <w:hyperlink w:anchor="_Toc186742700" w:history="1">
+          <w:hyperlink w:anchor="_Toc186744459" w:history="1">
             <w:r>
               <w:rPr>
                 <w:rStyle w:val="Hyperlink"/>
@@ -1180,7 +1196,7 @@
                 <w:noProof/>
                 <w:webHidden/>
               </w:rPr>
-              <w:instrText xml:space="preserve"> PAGEREF _Toc186742700 \h </w:instrText>
+              <w:instrText xml:space="preserve"> PAGEREF _Toc186744459 \h </w:instrText>
             </w:r>
             <w:r>
               <w:rPr>
@@ -1224,7 +1240,7 @@
               <w:lang w:val="en-US"/>
             </w:rPr>
           </w:pPr>
-          <w:hyperlink w:anchor="_Toc186742701" w:history="1">
+          <w:hyperlink w:anchor="_Toc186744460" w:history="1">
             <w:r>
               <w:rPr>
                 <w:rStyle w:val="Hyperlink"/>
@@ -1251,7 +1267,7 @@
                 <w:noProof/>
                 <w:webHidden/>
               </w:rPr>
-              <w:instrText xml:space="preserve"> PAGEREF _Toc186742701 \h </w:instrText>
+              <w:instrText xml:space="preserve"> PAGEREF _Toc186744460 \h </w:instrText>
             </w:r>
             <w:r>
               <w:rPr>
@@ -1295,7 +1311,7 @@
               <w:lang w:val="en-US"/>
             </w:rPr>
           </w:pPr>
-          <w:hyperlink w:anchor="_Toc186742702" w:history="1">
+          <w:hyperlink w:anchor="_Toc186744461" w:history="1">
             <w:r>
               <w:rPr>
                 <w:rStyle w:val="Hyperlink"/>
@@ -1322,7 +1338,7 @@
                 <w:noProof/>
                 <w:webHidden/>
               </w:rPr>
-              <w:instrText xml:space="preserve"> PAGEREF _Toc186742702 \h </w:instrText>
+              <w:instrText xml:space="preserve"> PAGEREF _Toc186744461 \h </w:instrText>
             </w:r>
             <w:r>
               <w:rPr>
@@ -1366,7 +1382,7 @@
               <w:lang w:val="en-US"/>
             </w:rPr>
           </w:pPr>
-          <w:hyperlink w:anchor="_Toc186742703" w:history="1">
+          <w:hyperlink w:anchor="_Toc186744462" w:history="1">
             <w:r>
               <w:rPr>
                 <w:rStyle w:val="Hyperlink"/>
@@ -1393,7 +1409,7 @@
                 <w:noProof/>
                 <w:webHidden/>
               </w:rPr>
-              <w:instrText xml:space="preserve"> PAGEREF _Toc186742703 \h </w:instrText>
+              <w:instrText xml:space="preserve"> PAGEREF _Toc186744462 \h </w:instrText>
             </w:r>
             <w:r>
               <w:rPr>
@@ -1437,7 +1453,7 @@
               <w:lang w:val="en-US"/>
             </w:rPr>
           </w:pPr>
-          <w:hyperlink w:anchor="_Toc186742704" w:history="1">
+          <w:hyperlink w:anchor="_Toc186744463" w:history="1">
             <w:r>
               <w:rPr>
                 <w:rStyle w:val="Hyperlink"/>
@@ -1464,7 +1480,7 @@
                 <w:noProof/>
                 <w:webHidden/>
               </w:rPr>
-              <w:instrText xml:space="preserve"> PAGEREF _Toc186742704 \h </w:instrText>
+              <w:instrText xml:space="preserve"> PAGEREF _Toc186744463 \h </w:instrText>
             </w:r>
             <w:r>
               <w:rPr>
@@ -1508,7 +1524,7 @@
               <w:lang w:val="en-US"/>
             </w:rPr>
           </w:pPr>
-          <w:hyperlink w:anchor="_Toc186742705" w:history="1">
+          <w:hyperlink w:anchor="_Toc186744464" w:history="1">
             <w:r>
               <w:rPr>
                 <w:rStyle w:val="Hyperlink"/>
@@ -1535,7 +1551,7 @@
                 <w:noProof/>
                 <w:webHidden/>
               </w:rPr>
-              <w:instrText xml:space="preserve"> PAGEREF _Toc186742705 \h </w:instrText>
+              <w:instrText xml:space="preserve"> PAGEREF _Toc186744464 \h </w:instrText>
             </w:r>
             <w:r>
               <w:rPr>
@@ -1579,7 +1595,7 @@
               <w:lang w:val="en-US"/>
             </w:rPr>
           </w:pPr>
-          <w:hyperlink w:anchor="_Toc186742706" w:history="1">
+          <w:hyperlink w:anchor="_Toc186744465" w:history="1">
             <w:r>
               <w:rPr>
                 <w:rStyle w:val="Hyperlink"/>
@@ -1606,7 +1622,7 @@
                 <w:noProof/>
                 <w:webHidden/>
               </w:rPr>
-              <w:instrText xml:space="preserve"> PAGEREF _Toc186742706 \h </w:instrText>
+              <w:instrText xml:space="preserve"> PAGEREF _Toc186744465 \h </w:instrText>
             </w:r>
             <w:r>
               <w:rPr>
@@ -1650,7 +1666,7 @@
               <w:lang w:val="en-US"/>
             </w:rPr>
           </w:pPr>
-          <w:hyperlink w:anchor="_Toc186742707" w:history="1">
+          <w:hyperlink w:anchor="_Toc186744466" w:history="1">
             <w:r>
               <w:rPr>
                 <w:rStyle w:val="Hyperlink"/>
@@ -1677,7 +1693,7 @@
                 <w:noProof/>
                 <w:webHidden/>
               </w:rPr>
-              <w:instrText xml:space="preserve"> PAGEREF _Toc186742707 \h </w:instrText>
+              <w:instrText xml:space="preserve"> PAGEREF _Toc186744466 \h </w:instrText>
             </w:r>
             <w:r>
               <w:rPr>
@@ -1740,7 +1756,7 @@
       <w:pPr>
         <w:pStyle w:val="Heading1"/>
       </w:pPr>
-      <w:bookmarkStart w:id="0" w:name="_Toc186742695"/>
+      <w:bookmarkStart w:id="0" w:name="_Toc186744454"/>
       <w:r>
         <w:lastRenderedPageBreak/>
         <w:t>Introduction</w:t>
@@ -1925,7 +1941,7 @@
       <w:pPr>
         <w:pStyle w:val="Heading1"/>
       </w:pPr>
-      <w:bookmarkStart w:id="1" w:name="_Toc186742696"/>
+      <w:bookmarkStart w:id="1" w:name="_Toc186744455"/>
       <w:r>
         <w:t>Business Strategy</w:t>
       </w:r>
@@ -2475,7 +2491,7 @@
       <w:pPr>
         <w:pStyle w:val="Heading1"/>
       </w:pPr>
-      <w:bookmarkStart w:id="2" w:name="_Toc186742697"/>
+      <w:bookmarkStart w:id="2" w:name="_Toc186744456"/>
       <w:r>
         <w:t>Objectives and Problem Definition</w:t>
       </w:r>
@@ -2550,7 +2566,7 @@
       <w:pPr>
         <w:pStyle w:val="Heading1"/>
       </w:pPr>
-      <w:bookmarkStart w:id="3" w:name="_Toc186742698"/>
+      <w:bookmarkStart w:id="3" w:name="_Toc186744457"/>
       <w:r>
         <w:t>Project Scope</w:t>
       </w:r>
@@ -2566,7 +2582,7 @@
       <w:pPr>
         <w:pStyle w:val="Heading1"/>
       </w:pPr>
-      <w:bookmarkStart w:id="4" w:name="_Toc186742699"/>
+      <w:bookmarkStart w:id="4" w:name="_Toc186744458"/>
       <w:r>
         <w:t>Data Understanding:</w:t>
       </w:r>
@@ -2612,7 +2628,7 @@
       <w:pPr>
         <w:pStyle w:val="Heading1"/>
       </w:pPr>
-      <w:bookmarkStart w:id="5" w:name="_Toc186742700"/>
+      <w:bookmarkStart w:id="5" w:name="_Toc186744459"/>
       <w:r>
         <w:t>Data Preparation:</w:t>
       </w:r>
@@ -2639,7 +2655,7 @@
       <w:pPr>
         <w:pStyle w:val="Heading1"/>
       </w:pPr>
-      <w:bookmarkStart w:id="6" w:name="_Toc186742701"/>
+      <w:bookmarkStart w:id="6" w:name="_Toc186744460"/>
       <w:r>
         <w:t>Mode</w:t>
       </w:r>
@@ -2698,25 +2714,75 @@
     <w:p/>
     <w:p>
       <w:r>
-        <w:t>I have used Keras Random Tree classifier with hyper-parameter training.  I have split the dataset into 80%/20% training and testing split. The training data has SMOTE applied to removed the imbalance. GridSearch hyper-parameter training has been used with a selection of nodes, max depth and criterion.</w:t>
+        <w:t xml:space="preserve">I have used Keras Random Tree classifier with hyper-parameter training.  I have split the dataset into 80%/20% training and testing split. The training data </w:t>
+      </w:r>
+      <w:r>
+        <w:t>has SMOTE applied to remove</w:t>
+      </w:r>
+      <w:r>
+        <w:t xml:space="preserve"> the imbalance. GridSearch hyper-parameter training has been used with a selection of nodes, max depth and criterion</w:t>
+      </w:r>
+      <w:r>
+        <w:t xml:space="preserve"> in order to select the optimal model</w:t>
+      </w:r>
+      <w:r>
+        <w:t>.</w:t>
       </w:r>
     </w:p>
     <w:p>
       <w:pPr>
         <w:pStyle w:val="Heading1"/>
       </w:pPr>
-      <w:bookmarkStart w:id="7" w:name="_Toc186742702"/>
+      <w:bookmarkStart w:id="7" w:name="_Toc186744461"/>
       <w:r>
         <w:t>Evaluation:</w:t>
       </w:r>
       <w:bookmarkEnd w:id="7"/>
     </w:p>
     <w:p>
+      <w:pPr>
+        <w:rPr>
+          <w:rFonts w:ascii="Times New Roman" w:eastAsia="Times New Roman" w:hAnsi="Times New Roman" w:cs="Times New Roman"/>
+          <w:kern w:val="0"/>
+          <w:sz w:val="24"/>
+          <w:szCs w:val="24"/>
+          <w:lang w:val="en-US"/>
+        </w:rPr>
+      </w:pPr>
       <w:r>
         <w:t xml:space="preserve">Preliminary model results, even after SMOTE are imbalanced. The overwhelming number of ‘no’ target variables seems to have skewed the results. Out of the 98 successful sales in the test data only 18 have been correctly predicted. </w:t>
       </w:r>
       <w:r>
-        <w:t>Further investigation needs to take place into other models to explore the complex underlying relationships. The SMOTE process does not resolve the data imbalance issue.</w:t>
+        <w:t>Further investigation needs to take place into other models to explore the complex underlying relationships.</w:t>
+      </w:r>
+      <w:r>
+        <w:t xml:space="preserve"> While the overall accuracy score is 90% this includes the ‘no’ predictions which carry little utility.</w:t>
+      </w:r>
+      <w:r>
+        <w:t xml:space="preserve"> The SMOTE proce</w:t>
+      </w:r>
+      <w:r>
+        <w:t>ss did</w:t>
+      </w:r>
+      <w:r>
+        <w:t xml:space="preserve"> not r</w:t>
+      </w:r>
+      <w:r>
+        <w:t>esolve the data imbalance issue which may be due to feature overlap within the data.</w:t>
+      </w:r>
+      <w:r>
+        <w:rPr>
+          <w:rFonts w:cs="Calibri"/>
+        </w:rPr>
+        <w:t xml:space="preserve"> </w:t>
+      </w:r>
+      <w:r>
+        <w:rPr>
+          <w:rFonts w:eastAsia="Times New Roman" w:cs="Calibri"/>
+          <w:kern w:val="0"/>
+          <w:lang w:val="en-US"/>
+        </w:rPr>
+        <w:t>(Fernandez et al., 2018)</w:t>
       </w:r>
     </w:p>
     <w:p>
@@ -3312,7 +3378,7 @@
       <w:pPr>
         <w:pStyle w:val="Heading1"/>
       </w:pPr>
-      <w:bookmarkStart w:id="8" w:name="_Toc186742703"/>
+      <w:bookmarkStart w:id="8" w:name="_Toc186744462"/>
       <w:r>
         <w:t>Boundaries:</w:t>
       </w:r>
@@ -3366,7 +3432,7 @@
       <w:pPr>
         <w:pStyle w:val="Heading1"/>
       </w:pPr>
-      <w:bookmarkStart w:id="9" w:name="_Toc186742704"/>
+      <w:bookmarkStart w:id="9" w:name="_Toc186744463"/>
       <w:r>
         <w:t>Data Sources:</w:t>
       </w:r>
@@ -3439,7 +3505,7 @@
         </w:tabs>
       </w:pPr>
       <w:bookmarkStart w:id="10" w:name="_Toc162521727"/>
-      <w:bookmarkStart w:id="11" w:name="_Toc186742705"/>
+      <w:bookmarkStart w:id="11" w:name="_Toc186744464"/>
       <w:r>
         <w:t>Timeline</w:t>
       </w:r>
@@ -11512,7 +11578,7 @@
         <w:pStyle w:val="Heading1"/>
       </w:pPr>
       <w:bookmarkStart w:id="12" w:name="_Toc162521728"/>
-      <w:bookmarkStart w:id="13" w:name="_Toc186742706"/>
+      <w:bookmarkStart w:id="13" w:name="_Toc186744465"/>
       <w:r>
         <w:lastRenderedPageBreak/>
         <w:t>Ethical Considerations</w:t>
@@ -11613,7 +11679,7 @@
       <w:pPr>
         <w:pStyle w:val="Heading1"/>
       </w:pPr>
-      <w:bookmarkStart w:id="14" w:name="_Toc186742707"/>
+      <w:bookmarkStart w:id="14" w:name="_Toc186744466"/>
       <w:r>
         <w:t>References</w:t>
       </w:r>
@@ -11827,7 +11893,7 @@
     <w:p>
       <w:pPr>
         <w:pStyle w:val="NormalWeb"/>
-        <w:spacing w:before="0" w:beforeAutospacing="0" w:after="240" w:afterAutospacing="0" w:line="360" w:lineRule="auto"/>
+        <w:spacing w:before="0" w:beforeAutospacing="0" w:after="240" w:afterAutospacing="0"/>
         <w:ind w:left="720"/>
         <w:rPr>
           <w:rFonts w:ascii="Calibri" w:hAnsi="Calibri" w:cs="Calibri"/>
@@ -11860,6 +11926,44 @@
           <w:szCs w:val="22"/>
         </w:rPr>
         <w:t>, [online] 44(4), pp.3871–3877. doi:https://doi.org/10.52783/tjjpt.v44.i4.1559.</w:t>
+      </w:r>
+    </w:p>
+    <w:p>
+      <w:pPr>
+        <w:pStyle w:val="NormalWeb"/>
+        <w:spacing w:before="0" w:beforeAutospacing="0" w:after="0" w:afterAutospacing="0"/>
+        <w:ind w:left="720"/>
+        <w:rPr>
+          <w:rFonts w:ascii="Calibri" w:hAnsi="Calibri" w:cs="Calibri"/>
+          <w:sz w:val="22"/>
+          <w:szCs w:val="22"/>
+        </w:rPr>
+      </w:pPr>
+      <w:r>
+        <w:rPr>
+          <w:rFonts w:ascii="Calibri" w:hAnsi="Calibri" w:cs="Calibri"/>
+          <w:sz w:val="22"/>
+          <w:szCs w:val="22"/>
+        </w:rPr>
+        <w:t xml:space="preserve">Fernandez, Alberto, et al. “SMOTE for Learning from Imbalanced Data: Progress and Challenges, Marking the 15-Year Anniversary.” </w:t>
+      </w:r>
+      <w:r>
+        <w:rPr>
+          <w:rFonts w:ascii="Calibri" w:hAnsi="Calibri" w:cs="Calibri"/>
+          <w:i/>
+          <w:iCs/>
+          <w:sz w:val="22"/>
+          <w:szCs w:val="22"/>
+        </w:rPr>
+        <w:t>Journal of Artificial Intelligence Research</w:t>
+      </w:r>
+      <w:r>
+        <w:rPr>
+          <w:rFonts w:ascii="Calibri" w:hAnsi="Calibri" w:cs="Calibri"/>
+          <w:sz w:val="22"/>
+          <w:szCs w:val="22"/>
+        </w:rPr>
+        <w:t>, vol. 61, no. 5, 20 Apr. 2018, pp. 863–905, https://doi.org/10.1613/jair.1.11192.</w:t>
       </w:r>
     </w:p>
     <w:p>
@@ -11882,7 +11986,7 @@
         <w:autoSpaceDN w:val="0"/>
         <w:adjustRightInd w:val="0"/>
         <w:spacing w:afterLines="160"/>
-        <w:ind w:left="720" w:hanging="720"/>
+        <w:ind w:left="720"/>
         <w:rPr>
           <w:rFonts w:cs="Calibri"/>
         </w:rPr>
@@ -11905,7 +12009,14 @@
         <w:rPr>
           <w:rFonts w:cs="Calibri"/>
         </w:rPr>
-        <w:t>, 13 Feb. 2012, archive.ics.uci.edu/dataset/222/bank+marketing.</w:t>
+        <w:t xml:space="preserve">, 13 Feb. 2012, </w:t>
+      </w:r>
+      <w:r>
+        <w:rPr>
+          <w:rFonts w:cs="Calibri"/>
+        </w:rPr>
+        <w:lastRenderedPageBreak/>
+        <w:t>archive.ics.uci.edu/dataset/222/bank+marketing.</w:t>
       </w:r>
     </w:p>
     <w:p>
@@ -11924,7 +12035,6 @@
         <w:rPr>
           <w:rFonts w:cs="Calibri"/>
         </w:rPr>
-        <w:lastRenderedPageBreak/>
         <w:t xml:space="preserve">Github : </w:t>
       </w:r>
       <w:r>
@@ -12105,7 +12215,7 @@
                         <w:bCs/>
                         <w:noProof/>
                       </w:rPr>
-                      <w:t>3</w:t>
+                      <w:t>2</w:t>
                     </w:r>
                     <w:r>
                       <w:rPr>

</xml_diff>